<commit_message>
Update problem 6 solution
</commit_message>
<xml_diff>
--- a/src/problem6/Transaction Broadcaster Service.docx
+++ b/src/problem6/Transaction Broadcaster Service.docx
@@ -60,13 +60,7 @@
         <w:t xml:space="preserve"> of transactions across other entities.</w:t>
       </w:r>
       <w:r>
-        <w:t xml:space="preserve"> Upon receiving a transaction, the service will sign it first, before broadcasting it to </w:t>
-      </w:r>
-      <w:r>
-        <w:t>an EVM-compatible blockchain network.</w:t>
-      </w:r>
-      <w:r>
-        <w:t xml:space="preserve"> To fulfil the requirements stated, the overlying structure will consist of the following components:</w:t>
+        <w:t xml:space="preserve"> Upon receiving a transaction, the service will sign it first, before broadcasting it to an EVM-compatible blockchain network. To fulfil the requirements stated, the overlying structure will consist of the following components:</w:t>
       </w:r>
     </w:p>
     <w:p>
@@ -156,6 +150,9 @@
         <w:jc w:val="center"/>
       </w:pPr>
       <w:r>
+        <w:rPr>
+          <w:noProof/>
+        </w:rPr>
         <w:drawing>
           <wp:inline distT="0" distB="0" distL="0" distR="0" wp14:anchorId="02CF36A5" wp14:editId="5EEC30F0">
             <wp:extent cx="5731510" cy="3385185"/>
@@ -603,15 +600,7 @@
         <w:jc w:val="both"/>
       </w:pPr>
       <w:r>
-        <w:t xml:space="preserve">Possible fields in the DB may </w:t>
-      </w:r>
-      <w:proofErr w:type="gramStart"/>
-      <w:r>
-        <w:t>include:</w:t>
-      </w:r>
-      <w:proofErr w:type="gramEnd"/>
-      <w:r>
-        <w:t xml:space="preserve"> Transaction ID, data, </w:t>
+        <w:t xml:space="preserve">Possible fields in the DB may include: Transaction ID, data, </w:t>
       </w:r>
       <w:r>
         <w:t>receiver address, etc.</w:t>
@@ -642,18 +631,8 @@
         </w:numPr>
         <w:jc w:val="both"/>
       </w:pPr>
-      <w:proofErr w:type="gramStart"/>
-      <w:r>
-        <w:t>.</w:t>
-      </w:r>
-      <w:proofErr w:type="spellStart"/>
-      <w:r>
-        <w:t>signTransaction</w:t>
-      </w:r>
-      <w:proofErr w:type="spellEnd"/>
-      <w:proofErr w:type="gramEnd"/>
-      <w:r>
-        <w:t>(Transaction)</w:t>
+      <w:r>
+        <w:t>.signTransaction(Transaction)</w:t>
       </w:r>
     </w:p>
     <w:p>
@@ -665,18 +644,8 @@
         </w:numPr>
         <w:jc w:val="both"/>
       </w:pPr>
-      <w:proofErr w:type="gramStart"/>
-      <w:r>
-        <w:t>.</w:t>
-      </w:r>
-      <w:proofErr w:type="spellStart"/>
-      <w:r>
-        <w:t>validateAndParse</w:t>
-      </w:r>
-      <w:proofErr w:type="spellEnd"/>
-      <w:proofErr w:type="gramEnd"/>
-      <w:r>
-        <w:t>(Transaction)</w:t>
+      <w:r>
+        <w:t>.validateAndParse(Transaction)</w:t>
       </w:r>
     </w:p>
     <w:p>
@@ -701,13 +670,8 @@
         </w:numPr>
         <w:jc w:val="both"/>
       </w:pPr>
-      <w:proofErr w:type="spellStart"/>
-      <w:r>
-        <w:t>CRUDing</w:t>
-      </w:r>
-      <w:proofErr w:type="spellEnd"/>
-      <w:r>
-        <w:t xml:space="preserve"> to database</w:t>
+      <w:r>
+        <w:t>CRUDing to database</w:t>
       </w:r>
     </w:p>
     <w:p>
@@ -719,21 +683,14 @@
         </w:numPr>
         <w:jc w:val="both"/>
       </w:pPr>
-      <w:proofErr w:type="gramStart"/>
-      <w:r>
-        <w:t>.enqueue</w:t>
-      </w:r>
-      <w:proofErr w:type="gramEnd"/>
-      <w:r>
-        <w:t>(</w:t>
-      </w:r>
-      <w:proofErr w:type="spellStart"/>
-      <w:r>
-        <w:t>signedTransaction</w:t>
-      </w:r>
-      <w:proofErr w:type="spellEnd"/>
-      <w:r>
-        <w:t>)</w:t>
+      <w:r>
+        <w:t>.enqueue(</w:t>
+      </w:r>
+      <w:r>
+        <w:t>S</w:t>
+      </w:r>
+      <w:r>
+        <w:t>ignedTransaction)</w:t>
       </w:r>
     </w:p>
     <w:p>
@@ -761,13 +718,8 @@
         </w:numPr>
         <w:jc w:val="both"/>
       </w:pPr>
-      <w:proofErr w:type="gramStart"/>
-      <w:r>
-        <w:t>.dequeue</w:t>
-      </w:r>
-      <w:proofErr w:type="gramEnd"/>
-      <w:r>
-        <w:t>()</w:t>
+      <w:r>
+        <w:t>.dequeue()</w:t>
       </w:r>
     </w:p>
     <w:p>
@@ -779,21 +731,14 @@
         </w:numPr>
         <w:jc w:val="both"/>
       </w:pPr>
-      <w:proofErr w:type="gramStart"/>
-      <w:r>
-        <w:t>.broadcast</w:t>
-      </w:r>
-      <w:proofErr w:type="gramEnd"/>
-      <w:r>
-        <w:t>(</w:t>
-      </w:r>
-      <w:proofErr w:type="spellStart"/>
-      <w:r>
-        <w:t>signedTransaction</w:t>
-      </w:r>
-      <w:proofErr w:type="spellEnd"/>
-      <w:r>
-        <w:t>, network)</w:t>
+      <w:r>
+        <w:t>.broadcast(</w:t>
+      </w:r>
+      <w:r>
+        <w:t>S</w:t>
+      </w:r>
+      <w:r>
+        <w:t>ignedTransaction, network)</w:t>
       </w:r>
     </w:p>
     <w:p>
@@ -805,26 +750,8 @@
         </w:numPr>
         <w:jc w:val="both"/>
       </w:pPr>
-      <w:proofErr w:type="gramStart"/>
-      <w:r>
-        <w:t>.</w:t>
-      </w:r>
-      <w:proofErr w:type="spellStart"/>
-      <w:r>
-        <w:t>startTimer</w:t>
-      </w:r>
-      <w:proofErr w:type="spellEnd"/>
-      <w:proofErr w:type="gramEnd"/>
-      <w:r>
-        <w:t>() / .</w:t>
-      </w:r>
-      <w:proofErr w:type="spellStart"/>
-      <w:r>
-        <w:t>resetTimer</w:t>
-      </w:r>
-      <w:proofErr w:type="spellEnd"/>
-      <w:r>
-        <w:t>() maybe</w:t>
+      <w:r>
+        <w:t>.startTimer() / .resetTimer() maybe</w:t>
       </w:r>
     </w:p>
     <w:p>
@@ -836,13 +763,21 @@
         </w:numPr>
         <w:jc w:val="both"/>
       </w:pPr>
-      <w:proofErr w:type="spellStart"/>
-      <w:r>
-        <w:t>CRUDing</w:t>
-      </w:r>
-      <w:proofErr w:type="spellEnd"/>
-      <w:r>
-        <w:t xml:space="preserve"> to database</w:t>
+      <w:r>
+        <w:t>CRUDing to database</w:t>
+      </w:r>
+    </w:p>
+    <w:p>
+      <w:pPr>
+        <w:pStyle w:val="ListParagraph"/>
+        <w:numPr>
+          <w:ilvl w:val="0"/>
+          <w:numId w:val="3"/>
+        </w:numPr>
+        <w:jc w:val="both"/>
+      </w:pPr>
+      <w:r>
+        <w:t>.broadcastImmediate(SignedTransaction) [ADMIN PRIVILEGED]</w:t>
       </w:r>
     </w:p>
     <w:p>
@@ -884,6 +819,24 @@
       </w:pPr>
       <w:r>
         <w:t>The dispatching of signed transactions can be done all at once, with instantiation of multiple timers and parallel flows.</w:t>
+      </w:r>
+    </w:p>
+    <w:p>
+      <w:pPr>
+        <w:pStyle w:val="ListParagraph"/>
+        <w:numPr>
+          <w:ilvl w:val="0"/>
+          <w:numId w:val="5"/>
+        </w:numPr>
+        <w:jc w:val="both"/>
+        <w:rPr>
+          <w:sz w:val="28"/>
+          <w:szCs w:val="28"/>
+          <w:u w:val="single"/>
+        </w:rPr>
+      </w:pPr>
+      <w:r>
+        <w:t>Setting up of different account types to better facilitate admin and normal users activities.</w:t>
       </w:r>
     </w:p>
     <w:sectPr>
@@ -1990,6 +1943,7 @@
   <w:style w:type="character" w:default="1" w:styleId="DefaultParagraphFont">
     <w:name w:val="Default Paragraph Font"/>
     <w:uiPriority w:val="1"/>
+    <w:semiHidden/>
     <w:unhideWhenUsed/>
   </w:style>
   <w:style w:type="table" w:default="1" w:styleId="TableNormal">

</xml_diff>